<commit_message>
added latest deliverable for sql assignment
</commit_message>
<xml_diff>
--- a/Assignment_SQL/docs/assign SQL - deliverable worksheet.docx
+++ b/Assignment_SQL/docs/assign SQL - deliverable worksheet.docx
@@ -187,6 +187,40 @@
     <w:p>
       <w:pPr>
         <w:pStyle w:val="Heading1"/>
+      </w:pPr>
+    </w:p>
+    <w:p>
+      <w:pPr>
+        <w:pStyle w:val="ListParagraph"/>
+        <w:rPr>
+          <w:sz w:val="32"/>
+          <w:szCs w:val="32"/>
+        </w:rPr>
+      </w:pPr>
+      <w:r>
+        <w:rPr>
+          <w:sz w:val="32"/>
+          <w:szCs w:val="32"/>
+        </w:rPr>
+        <w:t>Vattana Eang</w:t>
+      </w:r>
+    </w:p>
+    <w:p>
+      <w:pPr>
+        <w:pStyle w:val="ListParagraph"/>
+        <w:rPr>
+          <w:sz w:val="32"/>
+          <w:szCs w:val="32"/>
+        </w:rPr>
+      </w:pPr>
+    </w:p>
+    <w:p>
+      <w:pPr>
+        <w:pStyle w:val="ListParagraph"/>
+        <w:rPr>
+          <w:sz w:val="32"/>
+          <w:szCs w:val="32"/>
+        </w:rPr>
       </w:pPr>
     </w:p>
     <w:p>
@@ -626,6 +660,7 @@
           <w:sz w:val="32"/>
           <w:szCs w:val="32"/>
         </w:rPr>
+        <w:lastRenderedPageBreak/>
         <w:t xml:space="preserve">Part 2 ERD </w:t>
       </w:r>
       <w:r>
@@ -648,6 +683,54 @@
           <w:szCs w:val="32"/>
         </w:rPr>
         <w:br/>
+      </w:r>
+      <w:r>
+        <w:rPr>
+          <w:noProof/>
+          <w:sz w:val="32"/>
+          <w:szCs w:val="32"/>
+        </w:rPr>
+        <w:drawing>
+          <wp:inline distT="0" distB="0" distL="0" distR="0" wp14:anchorId="34442791" wp14:editId="0F04443C">
+            <wp:extent cx="6126480" cy="3665855"/>
+            <wp:effectExtent l="0" t="0" r="0" b="4445"/>
+            <wp:docPr id="1300043951" name="Picture 1" descr="A diagram of a song&#10;&#10;AI-generated content may be incorrect."/>
+            <wp:cNvGraphicFramePr>
+              <a:graphicFrameLocks xmlns:a="http://schemas.openxmlformats.org/drawingml/2006/main" noChangeAspect="1"/>
+            </wp:cNvGraphicFramePr>
+            <a:graphic xmlns:a="http://schemas.openxmlformats.org/drawingml/2006/main">
+              <a:graphicData uri="http://schemas.openxmlformats.org/drawingml/2006/picture">
+                <pic:pic xmlns:pic="http://schemas.openxmlformats.org/drawingml/2006/picture">
+                  <pic:nvPicPr>
+                    <pic:cNvPr id="1300043951" name="Picture 1" descr="A diagram of a song&#10;&#10;AI-generated content may be incorrect."/>
+                    <pic:cNvPicPr/>
+                  </pic:nvPicPr>
+                  <pic:blipFill>
+                    <a:blip r:embed="rId12" cstate="print">
+                      <a:extLst>
+                        <a:ext uri="{28A0092B-C50C-407E-A947-70E740481C1C}">
+                          <a14:useLocalDpi xmlns:a14="http://schemas.microsoft.com/office/drawing/2010/main" val="0"/>
+                        </a:ext>
+                      </a:extLst>
+                    </a:blip>
+                    <a:stretch>
+                      <a:fillRect/>
+                    </a:stretch>
+                  </pic:blipFill>
+                  <pic:spPr>
+                    <a:xfrm>
+                      <a:off x="0" y="0"/>
+                      <a:ext cx="6126480" cy="3665855"/>
+                    </a:xfrm>
+                    <a:prstGeom prst="rect">
+                      <a:avLst/>
+                    </a:prstGeom>
+                  </pic:spPr>
+                </pic:pic>
+              </a:graphicData>
+            </a:graphic>
+          </wp:inline>
+        </w:drawing>
       </w:r>
       <w:r>
         <w:rPr>
@@ -734,11 +817,330 @@
       </w:r>
       <w:r>
         <w:rPr>
+          <w:noProof/>
+          <w:sz w:val="32"/>
+          <w:szCs w:val="32"/>
+        </w:rPr>
+        <w:lastRenderedPageBreak/>
+        <w:drawing>
+          <wp:inline distT="0" distB="0" distL="0" distR="0" wp14:anchorId="76543235" wp14:editId="5D71662F">
+            <wp:extent cx="6126480" cy="1577975"/>
+            <wp:effectExtent l="0" t="0" r="0" b="0"/>
+            <wp:docPr id="812667510" name="Picture 2" descr="A screenshot of a computer program&#10;&#10;AI-generated content may be incorrect."/>
+            <wp:cNvGraphicFramePr>
+              <a:graphicFrameLocks xmlns:a="http://schemas.openxmlformats.org/drawingml/2006/main" noChangeAspect="1"/>
+            </wp:cNvGraphicFramePr>
+            <a:graphic xmlns:a="http://schemas.openxmlformats.org/drawingml/2006/main">
+              <a:graphicData uri="http://schemas.openxmlformats.org/drawingml/2006/picture">
+                <pic:pic xmlns:pic="http://schemas.openxmlformats.org/drawingml/2006/picture">
+                  <pic:nvPicPr>
+                    <pic:cNvPr id="812667510" name="Picture 2" descr="A screenshot of a computer program&#10;&#10;AI-generated content may be incorrect."/>
+                    <pic:cNvPicPr/>
+                  </pic:nvPicPr>
+                  <pic:blipFill>
+                    <a:blip r:embed="rId13">
+                      <a:extLst>
+                        <a:ext uri="{28A0092B-C50C-407E-A947-70E740481C1C}">
+                          <a14:useLocalDpi xmlns:a14="http://schemas.microsoft.com/office/drawing/2010/main" val="0"/>
+                        </a:ext>
+                      </a:extLst>
+                    </a:blip>
+                    <a:stretch>
+                      <a:fillRect/>
+                    </a:stretch>
+                  </pic:blipFill>
+                  <pic:spPr>
+                    <a:xfrm>
+                      <a:off x="0" y="0"/>
+                      <a:ext cx="6126480" cy="1577975"/>
+                    </a:xfrm>
+                    <a:prstGeom prst="rect">
+                      <a:avLst/>
+                    </a:prstGeom>
+                  </pic:spPr>
+                </pic:pic>
+              </a:graphicData>
+            </a:graphic>
+          </wp:inline>
+        </w:drawing>
+      </w:r>
+      <w:r>
+        <w:rPr>
           <w:sz w:val="32"/>
           <w:szCs w:val="32"/>
         </w:rPr>
         <w:br/>
       </w:r>
+      <w:r>
+        <w:rPr>
+          <w:noProof/>
+          <w:sz w:val="32"/>
+          <w:szCs w:val="32"/>
+        </w:rPr>
+        <w:drawing>
+          <wp:inline distT="0" distB="0" distL="0" distR="0" wp14:anchorId="65644FBD" wp14:editId="575E1B4E">
+            <wp:extent cx="6126480" cy="2247265"/>
+            <wp:effectExtent l="0" t="0" r="0" b="635"/>
+            <wp:docPr id="1034510439" name="Picture 4" descr="A screenshot of a computer program&#10;&#10;AI-generated content may be incorrect."/>
+            <wp:cNvGraphicFramePr>
+              <a:graphicFrameLocks xmlns:a="http://schemas.openxmlformats.org/drawingml/2006/main" noChangeAspect="1"/>
+            </wp:cNvGraphicFramePr>
+            <a:graphic xmlns:a="http://schemas.openxmlformats.org/drawingml/2006/main">
+              <a:graphicData uri="http://schemas.openxmlformats.org/drawingml/2006/picture">
+                <pic:pic xmlns:pic="http://schemas.openxmlformats.org/drawingml/2006/picture">
+                  <pic:nvPicPr>
+                    <pic:cNvPr id="1034510439" name="Picture 4" descr="A screenshot of a computer program&#10;&#10;AI-generated content may be incorrect."/>
+                    <pic:cNvPicPr/>
+                  </pic:nvPicPr>
+                  <pic:blipFill>
+                    <a:blip r:embed="rId14">
+                      <a:extLst>
+                        <a:ext uri="{28A0092B-C50C-407E-A947-70E740481C1C}">
+                          <a14:useLocalDpi xmlns:a14="http://schemas.microsoft.com/office/drawing/2010/main" val="0"/>
+                        </a:ext>
+                      </a:extLst>
+                    </a:blip>
+                    <a:stretch>
+                      <a:fillRect/>
+                    </a:stretch>
+                  </pic:blipFill>
+                  <pic:spPr>
+                    <a:xfrm>
+                      <a:off x="0" y="0"/>
+                      <a:ext cx="6126480" cy="2247265"/>
+                    </a:xfrm>
+                    <a:prstGeom prst="rect">
+                      <a:avLst/>
+                    </a:prstGeom>
+                  </pic:spPr>
+                </pic:pic>
+              </a:graphicData>
+            </a:graphic>
+          </wp:inline>
+        </w:drawing>
+      </w:r>
+    </w:p>
+    <w:p>
+      <w:pPr>
+        <w:ind w:left="360"/>
+        <w:rPr>
+          <w:sz w:val="32"/>
+          <w:szCs w:val="32"/>
+        </w:rPr>
+      </w:pPr>
+    </w:p>
+    <w:p>
+      <w:pPr>
+        <w:ind w:left="360"/>
+        <w:rPr>
+          <w:sz w:val="32"/>
+          <w:szCs w:val="32"/>
+        </w:rPr>
+      </w:pPr>
+      <w:r>
+        <w:rPr>
+          <w:noProof/>
+        </w:rPr>
+        <w:lastRenderedPageBreak/>
+        <w:drawing>
+          <wp:inline distT="0" distB="0" distL="0" distR="0" wp14:anchorId="1DE03CE2" wp14:editId="1AA8F041">
+            <wp:extent cx="6126480" cy="2232660"/>
+            <wp:effectExtent l="0" t="0" r="0" b="2540"/>
+            <wp:docPr id="1556110686" name="Picture 5" descr="A screenshot of a computer program&#10;&#10;AI-generated content may be incorrect."/>
+            <wp:cNvGraphicFramePr>
+              <a:graphicFrameLocks xmlns:a="http://schemas.openxmlformats.org/drawingml/2006/main" noChangeAspect="1"/>
+            </wp:cNvGraphicFramePr>
+            <a:graphic xmlns:a="http://schemas.openxmlformats.org/drawingml/2006/main">
+              <a:graphicData uri="http://schemas.openxmlformats.org/drawingml/2006/picture">
+                <pic:pic xmlns:pic="http://schemas.openxmlformats.org/drawingml/2006/picture">
+                  <pic:nvPicPr>
+                    <pic:cNvPr id="1556110686" name="Picture 5" descr="A screenshot of a computer program&#10;&#10;AI-generated content may be incorrect."/>
+                    <pic:cNvPicPr/>
+                  </pic:nvPicPr>
+                  <pic:blipFill>
+                    <a:blip r:embed="rId15">
+                      <a:extLst>
+                        <a:ext uri="{28A0092B-C50C-407E-A947-70E740481C1C}">
+                          <a14:useLocalDpi xmlns:a14="http://schemas.microsoft.com/office/drawing/2010/main" val="0"/>
+                        </a:ext>
+                      </a:extLst>
+                    </a:blip>
+                    <a:stretch>
+                      <a:fillRect/>
+                    </a:stretch>
+                  </pic:blipFill>
+                  <pic:spPr>
+                    <a:xfrm>
+                      <a:off x="0" y="0"/>
+                      <a:ext cx="6126480" cy="2232660"/>
+                    </a:xfrm>
+                    <a:prstGeom prst="rect">
+                      <a:avLst/>
+                    </a:prstGeom>
+                  </pic:spPr>
+                </pic:pic>
+              </a:graphicData>
+            </a:graphic>
+          </wp:inline>
+        </w:drawing>
+      </w:r>
+      <w:r>
+        <w:rPr>
+          <w:noProof/>
+        </w:rPr>
+        <w:drawing>
+          <wp:inline distT="0" distB="0" distL="0" distR="0" wp14:anchorId="39767103" wp14:editId="08605681">
+            <wp:extent cx="6126480" cy="2872105"/>
+            <wp:effectExtent l="0" t="0" r="0" b="0"/>
+            <wp:docPr id="950221504" name="Picture 6" descr="A screenshot of a computer program&#10;&#10;AI-generated content may be incorrect."/>
+            <wp:cNvGraphicFramePr>
+              <a:graphicFrameLocks xmlns:a="http://schemas.openxmlformats.org/drawingml/2006/main" noChangeAspect="1"/>
+            </wp:cNvGraphicFramePr>
+            <a:graphic xmlns:a="http://schemas.openxmlformats.org/drawingml/2006/main">
+              <a:graphicData uri="http://schemas.openxmlformats.org/drawingml/2006/picture">
+                <pic:pic xmlns:pic="http://schemas.openxmlformats.org/drawingml/2006/picture">
+                  <pic:nvPicPr>
+                    <pic:cNvPr id="950221504" name="Picture 6" descr="A screenshot of a computer program&#10;&#10;AI-generated content may be incorrect."/>
+                    <pic:cNvPicPr/>
+                  </pic:nvPicPr>
+                  <pic:blipFill>
+                    <a:blip r:embed="rId16">
+                      <a:extLst>
+                        <a:ext uri="{28A0092B-C50C-407E-A947-70E740481C1C}">
+                          <a14:useLocalDpi xmlns:a14="http://schemas.microsoft.com/office/drawing/2010/main" val="0"/>
+                        </a:ext>
+                      </a:extLst>
+                    </a:blip>
+                    <a:stretch>
+                      <a:fillRect/>
+                    </a:stretch>
+                  </pic:blipFill>
+                  <pic:spPr>
+                    <a:xfrm>
+                      <a:off x="0" y="0"/>
+                      <a:ext cx="6126480" cy="2872105"/>
+                    </a:xfrm>
+                    <a:prstGeom prst="rect">
+                      <a:avLst/>
+                    </a:prstGeom>
+                  </pic:spPr>
+                </pic:pic>
+              </a:graphicData>
+            </a:graphic>
+          </wp:inline>
+        </w:drawing>
+      </w:r>
+      <w:r>
+        <w:rPr>
+          <w:noProof/>
+        </w:rPr>
+        <w:lastRenderedPageBreak/>
+        <w:drawing>
+          <wp:inline distT="0" distB="0" distL="0" distR="0" wp14:anchorId="5086D214" wp14:editId="0E638F34">
+            <wp:extent cx="6126480" cy="2269490"/>
+            <wp:effectExtent l="0" t="0" r="0" b="3810"/>
+            <wp:docPr id="1519690172" name="Picture 7" descr="A screenshot of a computer&#10;&#10;AI-generated content may be incorrect."/>
+            <wp:cNvGraphicFramePr>
+              <a:graphicFrameLocks xmlns:a="http://schemas.openxmlformats.org/drawingml/2006/main" noChangeAspect="1"/>
+            </wp:cNvGraphicFramePr>
+            <a:graphic xmlns:a="http://schemas.openxmlformats.org/drawingml/2006/main">
+              <a:graphicData uri="http://schemas.openxmlformats.org/drawingml/2006/picture">
+                <pic:pic xmlns:pic="http://schemas.openxmlformats.org/drawingml/2006/picture">
+                  <pic:nvPicPr>
+                    <pic:cNvPr id="1519690172" name="Picture 7" descr="A screenshot of a computer&#10;&#10;AI-generated content may be incorrect."/>
+                    <pic:cNvPicPr/>
+                  </pic:nvPicPr>
+                  <pic:blipFill>
+                    <a:blip r:embed="rId17">
+                      <a:extLst>
+                        <a:ext uri="{28A0092B-C50C-407E-A947-70E740481C1C}">
+                          <a14:useLocalDpi xmlns:a14="http://schemas.microsoft.com/office/drawing/2010/main" val="0"/>
+                        </a:ext>
+                      </a:extLst>
+                    </a:blip>
+                    <a:stretch>
+                      <a:fillRect/>
+                    </a:stretch>
+                  </pic:blipFill>
+                  <pic:spPr>
+                    <a:xfrm>
+                      <a:off x="0" y="0"/>
+                      <a:ext cx="6126480" cy="2269490"/>
+                    </a:xfrm>
+                    <a:prstGeom prst="rect">
+                      <a:avLst/>
+                    </a:prstGeom>
+                  </pic:spPr>
+                </pic:pic>
+              </a:graphicData>
+            </a:graphic>
+          </wp:inline>
+        </w:drawing>
+      </w:r>
+      <w:r>
+        <w:rPr>
+          <w:noProof/>
+        </w:rPr>
+        <w:drawing>
+          <wp:inline distT="0" distB="0" distL="0" distR="0" wp14:anchorId="74BA12B8" wp14:editId="3E4DE1B8">
+            <wp:extent cx="6126480" cy="2943860"/>
+            <wp:effectExtent l="0" t="0" r="0" b="2540"/>
+            <wp:docPr id="2003123871" name="Picture 3" descr="A screenshot of a computer program&#10;&#10;AI-generated content may be incorrect."/>
+            <wp:cNvGraphicFramePr>
+              <a:graphicFrameLocks xmlns:a="http://schemas.openxmlformats.org/drawingml/2006/main" noChangeAspect="1"/>
+            </wp:cNvGraphicFramePr>
+            <a:graphic xmlns:a="http://schemas.openxmlformats.org/drawingml/2006/main">
+              <a:graphicData uri="http://schemas.openxmlformats.org/drawingml/2006/picture">
+                <pic:pic xmlns:pic="http://schemas.openxmlformats.org/drawingml/2006/picture">
+                  <pic:nvPicPr>
+                    <pic:cNvPr id="2003123871" name="Picture 3" descr="A screenshot of a computer program&#10;&#10;AI-generated content may be incorrect."/>
+                    <pic:cNvPicPr/>
+                  </pic:nvPicPr>
+                  <pic:blipFill>
+                    <a:blip r:embed="rId18">
+                      <a:extLst>
+                        <a:ext uri="{28A0092B-C50C-407E-A947-70E740481C1C}">
+                          <a14:useLocalDpi xmlns:a14="http://schemas.microsoft.com/office/drawing/2010/main" val="0"/>
+                        </a:ext>
+                      </a:extLst>
+                    </a:blip>
+                    <a:stretch>
+                      <a:fillRect/>
+                    </a:stretch>
+                  </pic:blipFill>
+                  <pic:spPr>
+                    <a:xfrm>
+                      <a:off x="0" y="0"/>
+                      <a:ext cx="6126480" cy="2943860"/>
+                    </a:xfrm>
+                    <a:prstGeom prst="rect">
+                      <a:avLst/>
+                    </a:prstGeom>
+                  </pic:spPr>
+                </pic:pic>
+              </a:graphicData>
+            </a:graphic>
+          </wp:inline>
+        </w:drawing>
+      </w:r>
+    </w:p>
+    <w:p>
+      <w:pPr>
+        <w:pStyle w:val="ListParagraph"/>
+        <w:rPr>
+          <w:sz w:val="32"/>
+          <w:szCs w:val="32"/>
+        </w:rPr>
+      </w:pPr>
+    </w:p>
+    <w:p>
+      <w:pPr>
+        <w:pStyle w:val="ListParagraph"/>
+        <w:rPr>
+          <w:sz w:val="32"/>
+          <w:szCs w:val="32"/>
+        </w:rPr>
+      </w:pPr>
     </w:p>
     <w:p>
       <w:pPr>
@@ -798,6 +1200,7 @@
           <w:sz w:val="32"/>
           <w:szCs w:val="32"/>
         </w:rPr>
+        <w:lastRenderedPageBreak/>
         <w:t xml:space="preserve">show all data in each of </w:t>
       </w:r>
       <w:r>
@@ -823,6 +1226,54 @@
       </w:r>
       <w:r>
         <w:rPr>
+          <w:noProof/>
+          <w:sz w:val="32"/>
+          <w:szCs w:val="32"/>
+        </w:rPr>
+        <w:drawing>
+          <wp:inline distT="0" distB="0" distL="0" distR="0" wp14:anchorId="75C5B83F" wp14:editId="51D1439A">
+            <wp:extent cx="6126480" cy="5221605"/>
+            <wp:effectExtent l="0" t="0" r="0" b="0"/>
+            <wp:docPr id="51643751" name="Picture 1" descr="A screenshot of a computer&#10;&#10;AI-generated content may be incorrect."/>
+            <wp:cNvGraphicFramePr>
+              <a:graphicFrameLocks xmlns:a="http://schemas.openxmlformats.org/drawingml/2006/main" noChangeAspect="1"/>
+            </wp:cNvGraphicFramePr>
+            <a:graphic xmlns:a="http://schemas.openxmlformats.org/drawingml/2006/main">
+              <a:graphicData uri="http://schemas.openxmlformats.org/drawingml/2006/picture">
+                <pic:pic xmlns:pic="http://schemas.openxmlformats.org/drawingml/2006/picture">
+                  <pic:nvPicPr>
+                    <pic:cNvPr id="51643751" name="Picture 1" descr="A screenshot of a computer&#10;&#10;AI-generated content may be incorrect."/>
+                    <pic:cNvPicPr/>
+                  </pic:nvPicPr>
+                  <pic:blipFill>
+                    <a:blip r:embed="rId19">
+                      <a:extLst>
+                        <a:ext uri="{28A0092B-C50C-407E-A947-70E740481C1C}">
+                          <a14:useLocalDpi xmlns:a14="http://schemas.microsoft.com/office/drawing/2010/main" val="0"/>
+                        </a:ext>
+                      </a:extLst>
+                    </a:blip>
+                    <a:stretch>
+                      <a:fillRect/>
+                    </a:stretch>
+                  </pic:blipFill>
+                  <pic:spPr>
+                    <a:xfrm>
+                      <a:off x="0" y="0"/>
+                      <a:ext cx="6126480" cy="5221605"/>
+                    </a:xfrm>
+                    <a:prstGeom prst="rect">
+                      <a:avLst/>
+                    </a:prstGeom>
+                  </pic:spPr>
+                </pic:pic>
+              </a:graphicData>
+            </a:graphic>
+          </wp:inline>
+        </w:drawing>
+      </w:r>
+      <w:r>
+        <w:rPr>
           <w:sz w:val="32"/>
           <w:szCs w:val="32"/>
         </w:rPr>
@@ -830,10 +1281,226 @@
       </w:r>
       <w:r>
         <w:rPr>
+          <w:noProof/>
+          <w:sz w:val="32"/>
+          <w:szCs w:val="32"/>
+        </w:rPr>
+        <w:lastRenderedPageBreak/>
+        <w:drawing>
+          <wp:inline distT="0" distB="0" distL="0" distR="0" wp14:anchorId="21EEFA23" wp14:editId="7EEA3FB0">
+            <wp:extent cx="5410200" cy="6248400"/>
+            <wp:effectExtent l="0" t="0" r="0" b="0"/>
+            <wp:docPr id="1170650382" name="Picture 2" descr="A screenshot of a computer&#10;&#10;AI-generated content may be incorrect."/>
+            <wp:cNvGraphicFramePr>
+              <a:graphicFrameLocks xmlns:a="http://schemas.openxmlformats.org/drawingml/2006/main" noChangeAspect="1"/>
+            </wp:cNvGraphicFramePr>
+            <a:graphic xmlns:a="http://schemas.openxmlformats.org/drawingml/2006/main">
+              <a:graphicData uri="http://schemas.openxmlformats.org/drawingml/2006/picture">
+                <pic:pic xmlns:pic="http://schemas.openxmlformats.org/drawingml/2006/picture">
+                  <pic:nvPicPr>
+                    <pic:cNvPr id="1170650382" name="Picture 2" descr="A screenshot of a computer&#10;&#10;AI-generated content may be incorrect."/>
+                    <pic:cNvPicPr/>
+                  </pic:nvPicPr>
+                  <pic:blipFill>
+                    <a:blip r:embed="rId20">
+                      <a:extLst>
+                        <a:ext uri="{28A0092B-C50C-407E-A947-70E740481C1C}">
+                          <a14:useLocalDpi xmlns:a14="http://schemas.microsoft.com/office/drawing/2010/main" val="0"/>
+                        </a:ext>
+                      </a:extLst>
+                    </a:blip>
+                    <a:stretch>
+                      <a:fillRect/>
+                    </a:stretch>
+                  </pic:blipFill>
+                  <pic:spPr>
+                    <a:xfrm>
+                      <a:off x="0" y="0"/>
+                      <a:ext cx="5410200" cy="6248400"/>
+                    </a:xfrm>
+                    <a:prstGeom prst="rect">
+                      <a:avLst/>
+                    </a:prstGeom>
+                  </pic:spPr>
+                </pic:pic>
+              </a:graphicData>
+            </a:graphic>
+          </wp:inline>
+        </w:drawing>
+      </w:r>
+    </w:p>
+    <w:p>
+      <w:pPr>
+        <w:pStyle w:val="ListParagraph"/>
+        <w:ind w:left="1440"/>
+        <w:rPr>
+          <w:sz w:val="32"/>
+          <w:szCs w:val="32"/>
+        </w:rPr>
+      </w:pPr>
+      <w:r>
+        <w:rPr>
+          <w:noProof/>
+          <w:sz w:val="32"/>
+          <w:szCs w:val="32"/>
+        </w:rPr>
+        <w:lastRenderedPageBreak/>
+        <w:drawing>
+          <wp:inline distT="0" distB="0" distL="0" distR="0" wp14:anchorId="41A5AC04" wp14:editId="595A862C">
+            <wp:extent cx="5397500" cy="4127500"/>
+            <wp:effectExtent l="0" t="0" r="0" b="0"/>
+            <wp:docPr id="268140938" name="Picture 3" descr="A screenshot of a computer program&#10;&#10;AI-generated content may be incorrect."/>
+            <wp:cNvGraphicFramePr>
+              <a:graphicFrameLocks xmlns:a="http://schemas.openxmlformats.org/drawingml/2006/main" noChangeAspect="1"/>
+            </wp:cNvGraphicFramePr>
+            <a:graphic xmlns:a="http://schemas.openxmlformats.org/drawingml/2006/main">
+              <a:graphicData uri="http://schemas.openxmlformats.org/drawingml/2006/picture">
+                <pic:pic xmlns:pic="http://schemas.openxmlformats.org/drawingml/2006/picture">
+                  <pic:nvPicPr>
+                    <pic:cNvPr id="268140938" name="Picture 3" descr="A screenshot of a computer program&#10;&#10;AI-generated content may be incorrect."/>
+                    <pic:cNvPicPr/>
+                  </pic:nvPicPr>
+                  <pic:blipFill>
+                    <a:blip r:embed="rId21">
+                      <a:extLst>
+                        <a:ext uri="{28A0092B-C50C-407E-A947-70E740481C1C}">
+                          <a14:useLocalDpi xmlns:a14="http://schemas.microsoft.com/office/drawing/2010/main" val="0"/>
+                        </a:ext>
+                      </a:extLst>
+                    </a:blip>
+                    <a:stretch>
+                      <a:fillRect/>
+                    </a:stretch>
+                  </pic:blipFill>
+                  <pic:spPr>
+                    <a:xfrm>
+                      <a:off x="0" y="0"/>
+                      <a:ext cx="5397500" cy="4127500"/>
+                    </a:xfrm>
+                    <a:prstGeom prst="rect">
+                      <a:avLst/>
+                    </a:prstGeom>
+                  </pic:spPr>
+                </pic:pic>
+              </a:graphicData>
+            </a:graphic>
+          </wp:inline>
+        </w:drawing>
+      </w:r>
+    </w:p>
+    <w:p>
+      <w:pPr>
+        <w:pStyle w:val="ListParagraph"/>
+        <w:ind w:left="1440"/>
+        <w:rPr>
+          <w:sz w:val="32"/>
+          <w:szCs w:val="32"/>
+        </w:rPr>
+      </w:pPr>
+      <w:r>
+        <w:rPr>
+          <w:noProof/>
+          <w:sz w:val="32"/>
+          <w:szCs w:val="32"/>
+        </w:rPr>
+        <w:lastRenderedPageBreak/>
+        <w:drawing>
+          <wp:inline distT="0" distB="0" distL="0" distR="0" wp14:anchorId="0AC0F00A" wp14:editId="518C1200">
+            <wp:extent cx="6070600" cy="6248400"/>
+            <wp:effectExtent l="0" t="0" r="0" b="0"/>
+            <wp:docPr id="913364602" name="Picture 4" descr="A screenshot of a computer&#10;&#10;AI-generated content may be incorrect."/>
+            <wp:cNvGraphicFramePr>
+              <a:graphicFrameLocks xmlns:a="http://schemas.openxmlformats.org/drawingml/2006/main" noChangeAspect="1"/>
+            </wp:cNvGraphicFramePr>
+            <a:graphic xmlns:a="http://schemas.openxmlformats.org/drawingml/2006/main">
+              <a:graphicData uri="http://schemas.openxmlformats.org/drawingml/2006/picture">
+                <pic:pic xmlns:pic="http://schemas.openxmlformats.org/drawingml/2006/picture">
+                  <pic:nvPicPr>
+                    <pic:cNvPr id="913364602" name="Picture 4" descr="A screenshot of a computer&#10;&#10;AI-generated content may be incorrect."/>
+                    <pic:cNvPicPr/>
+                  </pic:nvPicPr>
+                  <pic:blipFill>
+                    <a:blip r:embed="rId22">
+                      <a:extLst>
+                        <a:ext uri="{28A0092B-C50C-407E-A947-70E740481C1C}">
+                          <a14:useLocalDpi xmlns:a14="http://schemas.microsoft.com/office/drawing/2010/main" val="0"/>
+                        </a:ext>
+                      </a:extLst>
+                    </a:blip>
+                    <a:stretch>
+                      <a:fillRect/>
+                    </a:stretch>
+                  </pic:blipFill>
+                  <pic:spPr>
+                    <a:xfrm>
+                      <a:off x="0" y="0"/>
+                      <a:ext cx="6070600" cy="6248400"/>
+                    </a:xfrm>
+                    <a:prstGeom prst="rect">
+                      <a:avLst/>
+                    </a:prstGeom>
+                  </pic:spPr>
+                </pic:pic>
+              </a:graphicData>
+            </a:graphic>
+          </wp:inline>
+        </w:drawing>
+      </w:r>
+      <w:r>
+        <w:rPr>
           <w:sz w:val="32"/>
           <w:szCs w:val="32"/>
         </w:rPr>
         <w:br/>
+      </w:r>
+      <w:r>
+        <w:rPr>
+          <w:noProof/>
+          <w:sz w:val="32"/>
+          <w:szCs w:val="32"/>
+        </w:rPr>
+        <w:lastRenderedPageBreak/>
+        <w:drawing>
+          <wp:inline distT="0" distB="0" distL="0" distR="0" wp14:anchorId="265A20CB" wp14:editId="559B3E30">
+            <wp:extent cx="4298788" cy="3497221"/>
+            <wp:effectExtent l="0" t="0" r="0" b="0"/>
+            <wp:docPr id="2032149161" name="Picture 5" descr="A screenshot of a computer&#10;&#10;AI-generated content may be incorrect."/>
+            <wp:cNvGraphicFramePr>
+              <a:graphicFrameLocks xmlns:a="http://schemas.openxmlformats.org/drawingml/2006/main" noChangeAspect="1"/>
+            </wp:cNvGraphicFramePr>
+            <a:graphic xmlns:a="http://schemas.openxmlformats.org/drawingml/2006/main">
+              <a:graphicData uri="http://schemas.openxmlformats.org/drawingml/2006/picture">
+                <pic:pic xmlns:pic="http://schemas.openxmlformats.org/drawingml/2006/picture">
+                  <pic:nvPicPr>
+                    <pic:cNvPr id="2032149161" name="Picture 5" descr="A screenshot of a computer&#10;&#10;AI-generated content may be incorrect."/>
+                    <pic:cNvPicPr/>
+                  </pic:nvPicPr>
+                  <pic:blipFill>
+                    <a:blip r:embed="rId23">
+                      <a:extLst>
+                        <a:ext uri="{28A0092B-C50C-407E-A947-70E740481C1C}">
+                          <a14:useLocalDpi xmlns:a14="http://schemas.microsoft.com/office/drawing/2010/main" val="0"/>
+                        </a:ext>
+                      </a:extLst>
+                    </a:blip>
+                    <a:stretch>
+                      <a:fillRect/>
+                    </a:stretch>
+                  </pic:blipFill>
+                  <pic:spPr>
+                    <a:xfrm>
+                      <a:off x="0" y="0"/>
+                      <a:ext cx="4308687" cy="3505274"/>
+                    </a:xfrm>
+                    <a:prstGeom prst="rect">
+                      <a:avLst/>
+                    </a:prstGeom>
+                  </pic:spPr>
+                </pic:pic>
+              </a:graphicData>
+            </a:graphic>
+          </wp:inline>
+        </w:drawing>
       </w:r>
     </w:p>
     <w:p>
@@ -853,7 +1520,6 @@
           <w:sz w:val="32"/>
           <w:szCs w:val="32"/>
         </w:rPr>
-        <w:lastRenderedPageBreak/>
         <w:t>show all song titles and the</w:t>
       </w:r>
       <w:r>
@@ -876,6 +1542,54 @@
           <w:szCs w:val="32"/>
         </w:rPr>
         <w:br/>
+      </w:r>
+      <w:r>
+        <w:rPr>
+          <w:noProof/>
+          <w:sz w:val="32"/>
+          <w:szCs w:val="32"/>
+        </w:rPr>
+        <w:drawing>
+          <wp:inline distT="0" distB="0" distL="0" distR="0" wp14:anchorId="12C2A6CA" wp14:editId="49457476">
+            <wp:extent cx="6126480" cy="2978150"/>
+            <wp:effectExtent l="0" t="0" r="0" b="6350"/>
+            <wp:docPr id="1813796556" name="Picture 7" descr="A screenshot of a computer&#10;&#10;AI-generated content may be incorrect."/>
+            <wp:cNvGraphicFramePr>
+              <a:graphicFrameLocks xmlns:a="http://schemas.openxmlformats.org/drawingml/2006/main" noChangeAspect="1"/>
+            </wp:cNvGraphicFramePr>
+            <a:graphic xmlns:a="http://schemas.openxmlformats.org/drawingml/2006/main">
+              <a:graphicData uri="http://schemas.openxmlformats.org/drawingml/2006/picture">
+                <pic:pic xmlns:pic="http://schemas.openxmlformats.org/drawingml/2006/picture">
+                  <pic:nvPicPr>
+                    <pic:cNvPr id="1813796556" name="Picture 7" descr="A screenshot of a computer&#10;&#10;AI-generated content may be incorrect."/>
+                    <pic:cNvPicPr/>
+                  </pic:nvPicPr>
+                  <pic:blipFill>
+                    <a:blip r:embed="rId24">
+                      <a:extLst>
+                        <a:ext uri="{28A0092B-C50C-407E-A947-70E740481C1C}">
+                          <a14:useLocalDpi xmlns:a14="http://schemas.microsoft.com/office/drawing/2010/main" val="0"/>
+                        </a:ext>
+                      </a:extLst>
+                    </a:blip>
+                    <a:stretch>
+                      <a:fillRect/>
+                    </a:stretch>
+                  </pic:blipFill>
+                  <pic:spPr>
+                    <a:xfrm>
+                      <a:off x="0" y="0"/>
+                      <a:ext cx="6126480" cy="2978150"/>
+                    </a:xfrm>
+                    <a:prstGeom prst="rect">
+                      <a:avLst/>
+                    </a:prstGeom>
+                  </pic:spPr>
+                </pic:pic>
+              </a:graphicData>
+            </a:graphic>
+          </wp:inline>
+        </w:drawing>
       </w:r>
       <w:r>
         <w:rPr>
@@ -930,6 +1644,55 @@
           <w:szCs w:val="32"/>
         </w:rPr>
       </w:pPr>
+      <w:r>
+        <w:rPr>
+          <w:noProof/>
+          <w:sz w:val="32"/>
+          <w:szCs w:val="32"/>
+        </w:rPr>
+        <w:lastRenderedPageBreak/>
+        <w:drawing>
+          <wp:inline distT="0" distB="0" distL="0" distR="0" wp14:anchorId="2C012B0A" wp14:editId="6B1E00DD">
+            <wp:extent cx="6126480" cy="2573655"/>
+            <wp:effectExtent l="0" t="0" r="0" b="4445"/>
+            <wp:docPr id="1786953227" name="Picture 1" descr="A screenshot of a computer&#10;&#10;AI-generated content may be incorrect."/>
+            <wp:cNvGraphicFramePr>
+              <a:graphicFrameLocks xmlns:a="http://schemas.openxmlformats.org/drawingml/2006/main" noChangeAspect="1"/>
+            </wp:cNvGraphicFramePr>
+            <a:graphic xmlns:a="http://schemas.openxmlformats.org/drawingml/2006/main">
+              <a:graphicData uri="http://schemas.openxmlformats.org/drawingml/2006/picture">
+                <pic:pic xmlns:pic="http://schemas.openxmlformats.org/drawingml/2006/picture">
+                  <pic:nvPicPr>
+                    <pic:cNvPr id="1786953227" name="Picture 1" descr="A screenshot of a computer&#10;&#10;AI-generated content may be incorrect."/>
+                    <pic:cNvPicPr/>
+                  </pic:nvPicPr>
+                  <pic:blipFill>
+                    <a:blip r:embed="rId25">
+                      <a:extLst>
+                        <a:ext uri="{28A0092B-C50C-407E-A947-70E740481C1C}">
+                          <a14:useLocalDpi xmlns:a14="http://schemas.microsoft.com/office/drawing/2010/main" val="0"/>
+                        </a:ext>
+                      </a:extLst>
+                    </a:blip>
+                    <a:stretch>
+                      <a:fillRect/>
+                    </a:stretch>
+                  </pic:blipFill>
+                  <pic:spPr>
+                    <a:xfrm>
+                      <a:off x="0" y="0"/>
+                      <a:ext cx="6126480" cy="2573655"/>
+                    </a:xfrm>
+                    <a:prstGeom prst="rect">
+                      <a:avLst/>
+                    </a:prstGeom>
+                  </pic:spPr>
+                </pic:pic>
+              </a:graphicData>
+            </a:graphic>
+          </wp:inline>
+        </w:drawing>
+      </w:r>
     </w:p>
     <w:p>
       <w:pPr>
@@ -959,7 +1722,7 @@
     </w:p>
     <w:p/>
     <w:sectPr>
-      <w:footerReference w:type="default" r:id="rId12"/>
+      <w:footerReference w:type="default" r:id="rId26"/>
       <w:pgSz w:w="12240" w:h="15840" w:code="1"/>
       <w:pgMar w:top="864" w:right="1296" w:bottom="864" w:left="1296" w:header="720" w:footer="864" w:gutter="0"/>
       <w:cols w:space="720"/>

</xml_diff>